<commit_message>
Worked some more on the game document, Changed collider cenetering on origin.
</commit_message>
<xml_diff>
--- a/AIForGamesAie/FishGameThing.docx
+++ b/AIForGamesAie/FishGameThing.docx
@@ -1574,11 +1574,390 @@
       </w:pPr>
       <w:r>
         <w:rPr>
-          <w:b/>
-          <w:sz w:val="24"/>
-        </w:rPr>
-        <w:t>PUT MORE TTHINGS HEREASDHGAS</w:t>
-      </w:r>
+          <w:noProof/>
+          <w:sz w:val="24"/>
+        </w:rPr>
+        <w:drawing>
+          <wp:anchor distT="0" distB="0" distL="114300" distR="114300" simplePos="0" relativeHeight="251658240" behindDoc="0" locked="0" layoutInCell="1" allowOverlap="1">
+            <wp:simplePos x="0" y="0"/>
+            <wp:positionH relativeFrom="margin">
+              <wp:align>center</wp:align>
+            </wp:positionH>
+            <wp:positionV relativeFrom="margin">
+              <wp:posOffset>1790700</wp:posOffset>
+            </wp:positionV>
+            <wp:extent cx="3438000" cy="2772000"/>
+            <wp:effectExtent l="0" t="0" r="0" b="9525"/>
+            <wp:wrapTopAndBottom/>
+            <wp:docPr id="1" name="Picture 1"/>
+            <wp:cNvGraphicFramePr>
+              <a:graphicFrameLocks xmlns:a="http://schemas.openxmlformats.org/drawingml/2006/main" noChangeAspect="1"/>
+            </wp:cNvGraphicFramePr>
+            <a:graphic xmlns:a="http://schemas.openxmlformats.org/drawingml/2006/main">
+              <a:graphicData uri="http://schemas.openxmlformats.org/drawingml/2006/picture">
+                <pic:pic xmlns:pic="http://schemas.openxmlformats.org/drawingml/2006/picture">
+                  <pic:nvPicPr>
+                    <pic:cNvPr id="0" name="Picture 1"/>
+                    <pic:cNvPicPr>
+                      <a:picLocks noChangeAspect="1" noChangeArrowheads="1"/>
+                    </pic:cNvPicPr>
+                  </pic:nvPicPr>
+                  <pic:blipFill>
+                    <a:blip r:embed="rId5">
+                      <a:extLst>
+                        <a:ext uri="{28A0092B-C50C-407E-A947-70E740481C1C}">
+                          <a14:useLocalDpi xmlns:a14="http://schemas.microsoft.com/office/drawing/2010/main" val="0"/>
+                        </a:ext>
+                      </a:extLst>
+                    </a:blip>
+                    <a:srcRect/>
+                    <a:stretch>
+                      <a:fillRect/>
+                    </a:stretch>
+                  </pic:blipFill>
+                  <pic:spPr bwMode="auto">
+                    <a:xfrm>
+                      <a:off x="0" y="0"/>
+                      <a:ext cx="3438000" cy="2772000"/>
+                    </a:xfrm>
+                    <a:prstGeom prst="rect">
+                      <a:avLst/>
+                    </a:prstGeom>
+                    <a:noFill/>
+                    <a:ln>
+                      <a:noFill/>
+                    </a:ln>
+                  </pic:spPr>
+                </pic:pic>
+              </a:graphicData>
+            </a:graphic>
+            <wp14:sizeRelH relativeFrom="margin">
+              <wp14:pctWidth>0</wp14:pctWidth>
+            </wp14:sizeRelH>
+            <wp14:sizeRelV relativeFrom="margin">
+              <wp14:pctHeight>0</wp14:pctHeight>
+            </wp14:sizeRelV>
+          </wp:anchor>
+        </w:drawing>
+      </w:r>
+      <w:r>
+        <w:rPr>
+          <w:b/>
+          <w:noProof/>
+          <w:sz w:val="24"/>
+        </w:rPr>
+        <w:t xml:space="preserve"> </w:t>
+      </w:r>
+      <w:r>
+        <w:rPr>
+          <w:b/>
+          <w:sz w:val="24"/>
+        </w:rPr>
+        <w:t>Dark Blue Shark</w:t>
+      </w:r>
+    </w:p>
+    <w:p>
+      <w:pPr>
+        <w:rPr>
+          <w:b/>
+          <w:sz w:val="24"/>
+        </w:rPr>
+      </w:pPr>
+      <w:r>
+        <w:rPr>
+          <w:b/>
+          <w:sz w:val="24"/>
+        </w:rPr>
+        <w:t>Brow Shark</w:t>
+      </w:r>
+    </w:p>
+    <w:p>
+      <w:pPr>
+        <w:rPr>
+          <w:b/>
+          <w:sz w:val="24"/>
+        </w:rPr>
+      </w:pPr>
+      <w:r>
+        <w:rPr>
+          <w:b/>
+          <w:noProof/>
+          <w:sz w:val="24"/>
+        </w:rPr>
+        <w:drawing>
+          <wp:anchor distT="0" distB="0" distL="114300" distR="114300" simplePos="0" relativeHeight="251659264" behindDoc="0" locked="0" layoutInCell="1" allowOverlap="1" wp14:anchorId="6A1880F7">
+            <wp:simplePos x="914400" y="5791200"/>
+            <wp:positionH relativeFrom="column">
+              <wp:align>center</wp:align>
+            </wp:positionH>
+            <wp:positionV relativeFrom="paragraph">
+              <wp:posOffset>3810</wp:posOffset>
+            </wp:positionV>
+            <wp:extent cx="3438000" cy="2772000"/>
+            <wp:effectExtent l="0" t="0" r="0" b="9525"/>
+            <wp:wrapTopAndBottom/>
+            <wp:docPr id="4" name="Picture 4"/>
+            <wp:cNvGraphicFramePr>
+              <a:graphicFrameLocks xmlns:a="http://schemas.openxmlformats.org/drawingml/2006/main" noChangeAspect="1"/>
+            </wp:cNvGraphicFramePr>
+            <a:graphic xmlns:a="http://schemas.openxmlformats.org/drawingml/2006/main">
+              <a:graphicData uri="http://schemas.openxmlformats.org/drawingml/2006/picture">
+                <pic:pic xmlns:pic="http://schemas.openxmlformats.org/drawingml/2006/picture">
+                  <pic:nvPicPr>
+                    <pic:cNvPr id="0" name="Picture 4"/>
+                    <pic:cNvPicPr>
+                      <a:picLocks noChangeAspect="1" noChangeArrowheads="1"/>
+                    </pic:cNvPicPr>
+                  </pic:nvPicPr>
+                  <pic:blipFill>
+                    <a:blip r:embed="rId6">
+                      <a:extLst>
+                        <a:ext uri="{28A0092B-C50C-407E-A947-70E740481C1C}">
+                          <a14:useLocalDpi xmlns:a14="http://schemas.microsoft.com/office/drawing/2010/main" val="0"/>
+                        </a:ext>
+                      </a:extLst>
+                    </a:blip>
+                    <a:srcRect/>
+                    <a:stretch>
+                      <a:fillRect/>
+                    </a:stretch>
+                  </pic:blipFill>
+                  <pic:spPr bwMode="auto">
+                    <a:xfrm>
+                      <a:off x="0" y="0"/>
+                      <a:ext cx="3438000" cy="2772000"/>
+                    </a:xfrm>
+                    <a:prstGeom prst="rect">
+                      <a:avLst/>
+                    </a:prstGeom>
+                    <a:noFill/>
+                    <a:ln>
+                      <a:noFill/>
+                    </a:ln>
+                  </pic:spPr>
+                </pic:pic>
+              </a:graphicData>
+            </a:graphic>
+            <wp14:sizeRelH relativeFrom="margin">
+              <wp14:pctWidth>0</wp14:pctWidth>
+            </wp14:sizeRelH>
+            <wp14:sizeRelV relativeFrom="margin">
+              <wp14:pctHeight>0</wp14:pctHeight>
+            </wp14:sizeRelV>
+          </wp:anchor>
+        </w:drawing>
+      </w:r>
+    </w:p>
+    <w:p>
+      <w:pPr>
+        <w:rPr>
+          <w:b/>
+          <w:sz w:val="24"/>
+        </w:rPr>
+      </w:pPr>
+    </w:p>
+    <w:p>
+      <w:pPr>
+        <w:rPr>
+          <w:b/>
+          <w:sz w:val="24"/>
+        </w:rPr>
+      </w:pPr>
+    </w:p>
+    <w:p>
+      <w:pPr>
+        <w:rPr>
+          <w:b/>
+          <w:sz w:val="24"/>
+        </w:rPr>
+      </w:pPr>
+    </w:p>
+    <w:p>
+      <w:pPr>
+        <w:rPr>
+          <w:b/>
+          <w:sz w:val="24"/>
+        </w:rPr>
+      </w:pPr>
+      <w:r>
+        <w:rPr>
+          <w:b/>
+          <w:sz w:val="24"/>
+        </w:rPr>
+        <w:lastRenderedPageBreak/>
+        <w:t>Orca</w:t>
+      </w:r>
+    </w:p>
+    <w:p>
+      <w:pPr>
+        <w:rPr>
+          <w:b/>
+          <w:sz w:val="24"/>
+        </w:rPr>
+      </w:pPr>
+      <w:r>
+        <w:rPr>
+          <w:b/>
+          <w:noProof/>
+          <w:sz w:val="24"/>
+        </w:rPr>
+        <w:drawing>
+          <wp:anchor distT="0" distB="0" distL="114300" distR="114300" simplePos="0" relativeHeight="251660288" behindDoc="0" locked="0" layoutInCell="1" allowOverlap="1">
+            <wp:simplePos x="914400" y="1219200"/>
+            <wp:positionH relativeFrom="column">
+              <wp:align>center</wp:align>
+            </wp:positionH>
+            <wp:positionV relativeFrom="paragraph">
+              <wp:posOffset>3810</wp:posOffset>
+            </wp:positionV>
+            <wp:extent cx="3438000" cy="2772000"/>
+            <wp:effectExtent l="0" t="0" r="0" b="9525"/>
+            <wp:wrapTopAndBottom/>
+            <wp:docPr id="8" name="Picture 8"/>
+            <wp:cNvGraphicFramePr>
+              <a:graphicFrameLocks xmlns:a="http://schemas.openxmlformats.org/drawingml/2006/main" noChangeAspect="1"/>
+            </wp:cNvGraphicFramePr>
+            <a:graphic xmlns:a="http://schemas.openxmlformats.org/drawingml/2006/main">
+              <a:graphicData uri="http://schemas.openxmlformats.org/drawingml/2006/picture">
+                <pic:pic xmlns:pic="http://schemas.openxmlformats.org/drawingml/2006/picture">
+                  <pic:nvPicPr>
+                    <pic:cNvPr id="0" name="Picture 8"/>
+                    <pic:cNvPicPr>
+                      <a:picLocks noChangeAspect="1" noChangeArrowheads="1"/>
+                    </pic:cNvPicPr>
+                  </pic:nvPicPr>
+                  <pic:blipFill>
+                    <a:blip r:embed="rId7">
+                      <a:extLst>
+                        <a:ext uri="{28A0092B-C50C-407E-A947-70E740481C1C}">
+                          <a14:useLocalDpi xmlns:a14="http://schemas.microsoft.com/office/drawing/2010/main" val="0"/>
+                        </a:ext>
+                      </a:extLst>
+                    </a:blip>
+                    <a:srcRect/>
+                    <a:stretch>
+                      <a:fillRect/>
+                    </a:stretch>
+                  </pic:blipFill>
+                  <pic:spPr bwMode="auto">
+                    <a:xfrm>
+                      <a:off x="0" y="0"/>
+                      <a:ext cx="3438000" cy="2772000"/>
+                    </a:xfrm>
+                    <a:prstGeom prst="rect">
+                      <a:avLst/>
+                    </a:prstGeom>
+                    <a:noFill/>
+                    <a:ln>
+                      <a:noFill/>
+                    </a:ln>
+                  </pic:spPr>
+                </pic:pic>
+              </a:graphicData>
+            </a:graphic>
+            <wp14:sizeRelH relativeFrom="margin">
+              <wp14:pctWidth>0</wp14:pctWidth>
+            </wp14:sizeRelH>
+            <wp14:sizeRelV relativeFrom="margin">
+              <wp14:pctHeight>0</wp14:pctHeight>
+            </wp14:sizeRelV>
+          </wp:anchor>
+        </w:drawing>
+      </w:r>
+    </w:p>
+    <w:p>
+      <w:pPr>
+        <w:rPr>
+          <w:b/>
+          <w:sz w:val="24"/>
+        </w:rPr>
+      </w:pPr>
+      <w:r>
+        <w:rPr>
+          <w:b/>
+          <w:sz w:val="24"/>
+        </w:rPr>
+        <w:t>Pink Orca</w:t>
+      </w:r>
+    </w:p>
+    <w:p>
+      <w:pPr>
+        <w:rPr>
+          <w:b/>
+          <w:sz w:val="36"/>
+        </w:rPr>
+      </w:pPr>
+      <w:bookmarkStart w:id="0" w:name="_GoBack"/>
+      <w:r>
+        <w:rPr>
+          <w:b/>
+          <w:noProof/>
+          <w:sz w:val="24"/>
+        </w:rPr>
+        <w:drawing>
+          <wp:anchor distT="0" distB="0" distL="114300" distR="114300" simplePos="0" relativeHeight="251661312" behindDoc="0" locked="0" layoutInCell="1" allowOverlap="1" wp14:anchorId="247C8AEB">
+            <wp:simplePos x="914400" y="4610100"/>
+            <wp:positionH relativeFrom="column">
+              <wp:align>center</wp:align>
+            </wp:positionH>
+            <wp:positionV relativeFrom="paragraph">
+              <wp:posOffset>3810</wp:posOffset>
+            </wp:positionV>
+            <wp:extent cx="3438000" cy="2772000"/>
+            <wp:effectExtent l="0" t="0" r="0" b="9525"/>
+            <wp:wrapTopAndBottom/>
+            <wp:docPr id="9" name="Picture 9" descr="C:\Users\s200491\Downloads\PinkOrca.png"/>
+            <wp:cNvGraphicFramePr>
+              <a:graphicFrameLocks xmlns:a="http://schemas.openxmlformats.org/drawingml/2006/main" noChangeAspect="1"/>
+            </wp:cNvGraphicFramePr>
+            <a:graphic xmlns:a="http://schemas.openxmlformats.org/drawingml/2006/main">
+              <a:graphicData uri="http://schemas.openxmlformats.org/drawingml/2006/picture">
+                <pic:pic xmlns:pic="http://schemas.openxmlformats.org/drawingml/2006/picture">
+                  <pic:nvPicPr>
+                    <pic:cNvPr id="0" name="Picture 9" descr="C:\Users\s200491\Downloads\PinkOrca.png"/>
+                    <pic:cNvPicPr>
+                      <a:picLocks noChangeAspect="1" noChangeArrowheads="1"/>
+                    </pic:cNvPicPr>
+                  </pic:nvPicPr>
+                  <pic:blipFill>
+                    <a:blip r:embed="rId8">
+                      <a:extLst>
+                        <a:ext uri="{28A0092B-C50C-407E-A947-70E740481C1C}">
+                          <a14:useLocalDpi xmlns:a14="http://schemas.microsoft.com/office/drawing/2010/main" val="0"/>
+                        </a:ext>
+                      </a:extLst>
+                    </a:blip>
+                    <a:srcRect/>
+                    <a:stretch>
+                      <a:fillRect/>
+                    </a:stretch>
+                  </pic:blipFill>
+                  <pic:spPr bwMode="auto">
+                    <a:xfrm>
+                      <a:off x="0" y="0"/>
+                      <a:ext cx="3438000" cy="2772000"/>
+                    </a:xfrm>
+                    <a:prstGeom prst="rect">
+                      <a:avLst/>
+                    </a:prstGeom>
+                    <a:noFill/>
+                    <a:ln>
+                      <a:noFill/>
+                    </a:ln>
+                  </pic:spPr>
+                </pic:pic>
+              </a:graphicData>
+            </a:graphic>
+            <wp14:sizeRelH relativeFrom="margin">
+              <wp14:pctWidth>0</wp14:pctWidth>
+            </wp14:sizeRelH>
+            <wp14:sizeRelV relativeFrom="margin">
+              <wp14:pctHeight>0</wp14:pctHeight>
+            </wp14:sizeRelV>
+          </wp:anchor>
+        </w:drawing>
+      </w:r>
+      <w:bookmarkEnd w:id="0"/>
     </w:p>
     <w:p>
       <w:pPr>
@@ -1633,6 +2012,7 @@
         <w:rPr>
           <w:sz w:val="24"/>
         </w:rPr>
+        <w:lastRenderedPageBreak/>
         <w:t xml:space="preserve">Pearls serve as the goal for the game but have no use other than being collected and serving for markers for some </w:t>
       </w:r>
       <w:r>
@@ -1884,7 +2264,6 @@
           <w:b/>
           <w:sz w:val="36"/>
         </w:rPr>
-        <w:lastRenderedPageBreak/>
         <w:t>Asset</w:t>
       </w:r>
       <w:r>
@@ -1975,8 +2354,6 @@
         </w:rPr>
         <w:t>The main potential problem is that I spend way to much time working on the base engine and or the editor that I waste to much time not working on the game.</w:t>
       </w:r>
-      <w:bookmarkStart w:id="0" w:name="_GoBack"/>
-      <w:bookmarkEnd w:id="0"/>
     </w:p>
     <w:p>
       <w:pPr>

</xml_diff>